<commit_message>
Atualizando o cronograma e melhorando a justificativa
</commit_message>
<xml_diff>
--- a/Documentacao/justificativa-grupo-02.docx
+++ b/Documentacao/justificativa-grupo-02.docx
@@ -14,16 +14,8 @@
         <w:rPr>
           <w:rFonts w:ascii="Arial" w:hAnsi="Arial" w:cs="Arial"/>
         </w:rPr>
-        <w:t xml:space="preserve">Justificativa: Elaboração de um cardápio online para o Restaurante do </w:t>
+        <w:t>Justificativa: Elaboração de um cardápio online para o Restaurante do Fordão</w:t>
       </w:r>
-      <w:proofErr w:type="spellStart"/>
-      <w:r>
-        <w:rPr>
-          <w:rFonts w:ascii="Arial" w:hAnsi="Arial" w:cs="Arial"/>
-        </w:rPr>
-        <w:t>Fordão</w:t>
-      </w:r>
-      <w:proofErr w:type="spellEnd"/>
     </w:p>
     <w:p>
       <w:pPr>
@@ -47,21 +39,37 @@
         <w:rPr>
           <w:rFonts w:ascii="Arial" w:hAnsi="Arial" w:cs="Arial"/>
         </w:rPr>
-        <w:t xml:space="preserve">A criação de um cardápio online para o restaurante do </w:t>
+        <w:t>O desenvolvimento desse projeto é crucial para</w:t>
       </w:r>
-      <w:proofErr w:type="spellStart"/>
       <w:r>
         <w:rPr>
           <w:rFonts w:ascii="Arial" w:hAnsi="Arial" w:cs="Arial"/>
         </w:rPr>
-        <w:t>Fordão</w:t>
+        <w:t xml:space="preserve"> a </w:t>
       </w:r>
-      <w:proofErr w:type="spellEnd"/>
       <w:r>
         <w:rPr>
           <w:rFonts w:ascii="Arial" w:hAnsi="Arial" w:cs="Arial"/>
         </w:rPr>
-        <w:t xml:space="preserve"> representa um avanço significativo na experiência do usuário, tanto para clientes quanto para a equipe interna do estabelecimento. Este projeto visa não apenas a modernização dos processos, mas também a melhoria substancial no atendimento ao cliente e na eficiência operacional.</w:t>
+        <w:t>experiência</w:t>
+      </w:r>
+      <w:r>
+        <w:rPr>
+          <w:rFonts w:ascii="Arial" w:hAnsi="Arial" w:cs="Arial"/>
+        </w:rPr>
+        <w:t xml:space="preserve"> </w:t>
+      </w:r>
+      <w:r>
+        <w:rPr>
+          <w:rFonts w:ascii="Arial" w:hAnsi="Arial" w:cs="Arial"/>
+        </w:rPr>
+        <w:t>d</w:t>
+      </w:r>
+      <w:r>
+        <w:rPr>
+          <w:rFonts w:ascii="Arial" w:hAnsi="Arial" w:cs="Arial"/>
+        </w:rPr>
+        <w:t>os usuários, sejam eles clientes que frequentam o restaurante ou funcionários que trabalham no estabelecimento. Para os clientes, a importância é evidente na praticidade e acessibilidade proporcionadas pelo cardápio online. Com a possibilidade de visualizar os pratos disponíveis, realizar pedidos sem a necessidade de interação direta com um atendente, o processo de escolha e consumo se torna mais rápido, intuitivo e personalizado. Já para os funcionários, a implementação de um sistema integrado de pedidos simplifica o fluxo de trabalho, reduzindo erros e aumentando a eficiência na gestão dos pedidos e no atendimento aos clientes.</w:t>
       </w:r>
     </w:p>
     <w:p>
@@ -77,51 +85,49 @@
         <w:rPr>
           <w:rFonts w:ascii="Arial" w:hAnsi="Arial" w:cs="Arial"/>
         </w:rPr>
-        <w:t>O desenvolvimento desse projeto é crucial para os usuários, sejam eles clientes que frequentam o restaurante ou funcionários que trabalham no estabelecimento. Para os clientes, a importância é evidente na praticidade e acessibilidade proporcionadas pelo cardápio online. Com a possibilidade de visualizar os pratos disponíveis, realizar pedidos sem a necessidade de interação direta com um atendente, o processo de escolha e consumo se torna mais rápido, intuitivo e personalizado. Já para os funcionários, a implementação de um sistema integrado de pedidos simplifica o fluxo de trabalho, reduzindo erros e aumentando a eficiência na gestão dos pedidos e no atendimento aos clientes.</w:t>
+        <w:t xml:space="preserve">O desenvolvimento deste projeto </w:t>
       </w:r>
-    </w:p>
-    <w:p>
-      <w:pPr>
-        <w:spacing w:line="360" w:lineRule="auto"/>
-        <w:ind w:firstLine="708"/>
-        <w:jc w:val="both"/>
-        <w:rPr>
-          <w:rFonts w:ascii="Arial" w:hAnsi="Arial" w:cs="Arial"/>
-        </w:rPr>
-      </w:pPr>
       <w:r>
         <w:rPr>
           <w:rFonts w:ascii="Arial" w:hAnsi="Arial" w:cs="Arial"/>
         </w:rPr>
-        <w:t xml:space="preserve">O desenvolvimento deste projeto pressupõe uma série de vantagens e benefícios para o restaurante do </w:t>
+        <w:t xml:space="preserve">irá melhorar </w:t>
       </w:r>
-      <w:proofErr w:type="spellStart"/>
       <w:r>
         <w:rPr>
           <w:rFonts w:ascii="Arial" w:hAnsi="Arial" w:cs="Arial"/>
         </w:rPr>
-        <w:t>Fordão</w:t>
+        <w:t>a facilidade de acess</w:t>
       </w:r>
-      <w:proofErr w:type="spellEnd"/>
       <w:r>
         <w:rPr>
           <w:rFonts w:ascii="Arial" w:hAnsi="Arial" w:cs="Arial"/>
         </w:rPr>
-        <w:t xml:space="preserve"> e seus usuários, como por exemplo a facilidade de acesso, personalização, os clientes terão a oportunidade de personalizar seus pedidos de acordo com suas preferências alimentares e restrições, proporcionando uma experiência mais satisfatória, redução de erros, agilidade no atendimento e gestão eficiente. Além disso, as funcionalidades a serem desenvolvidas no cardápio online do </w:t>
+        <w:t>o</w:t>
       </w:r>
-      <w:proofErr w:type="spellStart"/>
       <w:r>
         <w:rPr>
           <w:rFonts w:ascii="Arial" w:hAnsi="Arial" w:cs="Arial"/>
         </w:rPr>
-        <w:t>Fordão</w:t>
+        <w:t>, proporcionando uma experiência mais satisfatória, redução de erros, agilidade no atendimento e gestão eficiente. Além disso, as funcionalidades a serem desenvolvidas</w:t>
       </w:r>
-      <w:proofErr w:type="spellEnd"/>
       <w:r>
         <w:rPr>
           <w:rFonts w:ascii="Arial" w:hAnsi="Arial" w:cs="Arial"/>
         </w:rPr>
-        <w:t xml:space="preserve"> visam uma interface intuitiva, compatibilidade móvel, sistema de busca e feedback e avalição, onde após a conclusão do pedido, os clientes serão incentivados a deixar feedback e avaliações sobre a experiência, contribuindo para a melhoria contínua dos serviços oferecidos pelo restaurante.</w:t>
+        <w:t xml:space="preserve"> </w:t>
+      </w:r>
+      <w:r>
+        <w:rPr>
+          <w:rFonts w:ascii="Arial" w:hAnsi="Arial" w:cs="Arial"/>
+        </w:rPr>
+        <w:t>visam uma interface intuitiva</w:t>
+      </w:r>
+      <w:r>
+        <w:rPr>
+          <w:rFonts w:ascii="Arial" w:hAnsi="Arial" w:cs="Arial"/>
+        </w:rPr>
+        <w:t xml:space="preserve"> e adaptação a diversos dispositivos.</w:t>
       </w:r>
     </w:p>
     <w:sectPr>
@@ -1525,9 +1531,27 @@
 </file>
 
 <file path=customXml/itemProps1.xml><?xml version="1.0" encoding="utf-8"?>
-<ds:datastoreItem xmlns:ds="http://schemas.openxmlformats.org/officeDocument/2006/customXml" ds:itemID="{036CC6D4-88A9-4639-BF67-D5F02DABF08C}"/>
+<ds:datastoreItem xmlns:ds="http://schemas.openxmlformats.org/officeDocument/2006/customXml" ds:itemID="{036CC6D4-88A9-4639-BF67-D5F02DABF08C}">
+  <ds:schemaRefs>
+    <ds:schemaRef ds:uri="http://schemas.microsoft.com/office/2006/metadata/contentType"/>
+    <ds:schemaRef ds:uri="http://schemas.microsoft.com/office/2006/metadata/properties/metaAttributes"/>
+    <ds:schemaRef ds:uri="http://www.w3.org/2001/XMLSchema"/>
+    <ds:schemaRef ds:uri="http://schemas.microsoft.com/office/2006/metadata/properties"/>
+    <ds:schemaRef ds:uri="2a61da7d-d003-4132-8c27-765283c48c9b"/>
+    <ds:schemaRef ds:uri="http://schemas.microsoft.com/office/2006/documentManagement/types"/>
+    <ds:schemaRef ds:uri="http://schemas.microsoft.com/office/infopath/2007/PartnerControls"/>
+    <ds:schemaRef ds:uri="http://schemas.openxmlformats.org/package/2006/metadata/core-properties"/>
+    <ds:schemaRef ds:uri="http://purl.org/dc/elements/1.1/"/>
+    <ds:schemaRef ds:uri="http://purl.org/dc/terms/"/>
+    <ds:schemaRef ds:uri="http://schemas.microsoft.com/internal/obd"/>
+  </ds:schemaRefs>
+</ds:datastoreItem>
 </file>
 
 <file path=customXml/itemProps2.xml><?xml version="1.0" encoding="utf-8"?>
-<ds:datastoreItem xmlns:ds="http://schemas.openxmlformats.org/officeDocument/2006/customXml" ds:itemID="{58B6A1F6-C142-4BB8-B8F3-2A27C04A2084}"/>
+<ds:datastoreItem xmlns:ds="http://schemas.openxmlformats.org/officeDocument/2006/customXml" ds:itemID="{58B6A1F6-C142-4BB8-B8F3-2A27C04A2084}">
+  <ds:schemaRefs>
+    <ds:schemaRef ds:uri="http://schemas.microsoft.com/sharepoint/v3/contenttype/forms"/>
+  </ds:schemaRefs>
+</ds:datastoreItem>
 </file>
</xml_diff>